<commit_message>
all algorithms are currently functional. next step is to remove excess path
</commit_message>
<xml_diff>
--- a/Project 1 report.docx
+++ b/Project 1 report.docx
@@ -24,9 +24,25 @@
       </w:r>
     </w:p>
     <w:p>
+      <w:proofErr w:type="spellStart"/>
       <w:r>
-        <w:t>Ofemezie Emelle</w:t>
+        <w:t>Ofo</w:t>
       </w:r>
+      <w:r>
+        <w:t>mezie</w:t>
+      </w:r>
+      <w:proofErr w:type="spellEnd"/>
+      <w:r>
+        <w:t xml:space="preserve"> </w:t>
+      </w:r>
+      <w:proofErr w:type="spellStart"/>
+      <w:r>
+        <w:t>Emelle</w:t>
+      </w:r>
+      <w:proofErr w:type="spellEnd"/>
+    </w:p>
+    <w:p/>
+    <w:p>
       <w:bookmarkStart w:id="0" w:name="_GoBack"/>
       <w:bookmarkEnd w:id="0"/>
     </w:p>

</xml_diff>

<commit_message>
all 8 algorithms functional
</commit_message>
<xml_diff>
--- a/Project 1 report.docx
+++ b/Project 1 report.docx
@@ -1643,10 +1643,7 @@
     <w:p/>
     <w:p/>
     <w:p/>
-    <w:p>
-      <w:bookmarkStart w:id="0" w:name="_GoBack"/>
-      <w:bookmarkEnd w:id="0"/>
-    </w:p>
+    <w:p/>
     <w:p>
       <w:r>
         <w:lastRenderedPageBreak/>
@@ -1810,8 +1807,10 @@
         <w:pStyle w:val="ListParagraph"/>
       </w:pPr>
     </w:p>
-    <w:p>
-      <w:r>
+    <w:p/>
+    <w:p>
+      <w:r>
+        <w:lastRenderedPageBreak/>
         <w:t>8.</w:t>
       </w:r>
     </w:p>
@@ -2035,6 +2034,8 @@
       <w:pPr>
         <w:pStyle w:val="ListParagraph"/>
       </w:pPr>
+      <w:bookmarkStart w:id="0" w:name="_GoBack"/>
+      <w:bookmarkEnd w:id="0"/>
     </w:p>
     <w:p>
       <w:pPr>
@@ -2979,11 +2980,11 @@
           <c:showPercent val="0"/>
           <c:showBubbleSize val="0"/>
         </c:dLbls>
-        <c:axId val="2109701024"/>
-        <c:axId val="2109702352"/>
+        <c:axId val="2142972272"/>
+        <c:axId val="2142974832"/>
       </c:scatterChart>
       <c:valAx>
-        <c:axId val="2109701024"/>
+        <c:axId val="2142972272"/>
         <c:scaling>
           <c:orientation val="minMax"/>
           <c:max val="0.4"/>
@@ -2994,12 +2995,12 @@
         <c:majorTickMark val="out"/>
         <c:minorTickMark val="none"/>
         <c:tickLblPos val="nextTo"/>
-        <c:crossAx val="2109702352"/>
+        <c:crossAx val="2142974832"/>
         <c:crosses val="autoZero"/>
         <c:crossBetween val="midCat"/>
       </c:valAx>
       <c:valAx>
-        <c:axId val="2109702352"/>
+        <c:axId val="2142974832"/>
         <c:scaling>
           <c:orientation val="minMax"/>
           <c:max val="1.0"/>
@@ -3011,7 +3012,7 @@
         <c:majorTickMark val="out"/>
         <c:minorTickMark val="none"/>
         <c:tickLblPos val="nextTo"/>
-        <c:crossAx val="2109701024"/>
+        <c:crossAx val="2142972272"/>
         <c:crosses val="autoZero"/>
         <c:crossBetween val="midCat"/>
       </c:valAx>
@@ -3113,11 +3114,11 @@
           <c:showPercent val="0"/>
           <c:showBubbleSize val="0"/>
         </c:dLbls>
-        <c:axId val="2109669648"/>
-        <c:axId val="2109654432"/>
+        <c:axId val="2143047040"/>
+        <c:axId val="2143018048"/>
       </c:scatterChart>
       <c:valAx>
-        <c:axId val="2109669648"/>
+        <c:axId val="2143047040"/>
         <c:scaling>
           <c:orientation val="minMax"/>
         </c:scaling>
@@ -3127,12 +3128,12 @@
         <c:majorTickMark val="out"/>
         <c:minorTickMark val="none"/>
         <c:tickLblPos val="nextTo"/>
-        <c:crossAx val="2109654432"/>
+        <c:crossAx val="2143018048"/>
         <c:crosses val="autoZero"/>
         <c:crossBetween val="midCat"/>
       </c:valAx>
       <c:valAx>
-        <c:axId val="2109654432"/>
+        <c:axId val="2143018048"/>
         <c:scaling>
           <c:orientation val="minMax"/>
         </c:scaling>
@@ -3143,7 +3144,7 @@
         <c:majorTickMark val="out"/>
         <c:minorTickMark val="none"/>
         <c:tickLblPos val="nextTo"/>
-        <c:crossAx val="2109669648"/>
+        <c:crossAx val="2143047040"/>
         <c:crosses val="autoZero"/>
         <c:crossBetween val="midCat"/>
       </c:valAx>
@@ -3298,11 +3299,11 @@
           <c:showPercent val="0"/>
           <c:showBubbleSize val="0"/>
         </c:dLbls>
-        <c:axId val="2109169808"/>
-        <c:axId val="2109168928"/>
+        <c:axId val="2143077136"/>
+        <c:axId val="2142880752"/>
       </c:scatterChart>
       <c:valAx>
-        <c:axId val="2109169808"/>
+        <c:axId val="2143077136"/>
         <c:scaling>
           <c:orientation val="minMax"/>
         </c:scaling>
@@ -3312,12 +3313,12 @@
         <c:majorTickMark val="out"/>
         <c:minorTickMark val="none"/>
         <c:tickLblPos val="nextTo"/>
-        <c:crossAx val="2109168928"/>
+        <c:crossAx val="2142880752"/>
         <c:crosses val="autoZero"/>
         <c:crossBetween val="midCat"/>
       </c:valAx>
       <c:valAx>
-        <c:axId val="2109168928"/>
+        <c:axId val="2142880752"/>
         <c:scaling>
           <c:orientation val="minMax"/>
           <c:min val="12.0"/>
@@ -3329,7 +3330,7 @@
         <c:majorTickMark val="out"/>
         <c:minorTickMark val="none"/>
         <c:tickLblPos val="nextTo"/>
-        <c:crossAx val="2109169808"/>
+        <c:crossAx val="2143077136"/>
         <c:crosses val="autoZero"/>
         <c:crossBetween val="midCat"/>
       </c:valAx>
@@ -3488,11 +3489,11 @@
           <c:showPercent val="0"/>
           <c:showBubbleSize val="0"/>
         </c:dLbls>
-        <c:axId val="2109117568"/>
-        <c:axId val="2109111056"/>
+        <c:axId val="2142926240"/>
+        <c:axId val="2142928144"/>
       </c:scatterChart>
       <c:valAx>
-        <c:axId val="2109117568"/>
+        <c:axId val="2142926240"/>
         <c:scaling>
           <c:orientation val="minMax"/>
         </c:scaling>
@@ -3502,12 +3503,12 @@
         <c:majorTickMark val="out"/>
         <c:minorTickMark val="none"/>
         <c:tickLblPos val="nextTo"/>
-        <c:crossAx val="2109111056"/>
+        <c:crossAx val="2142928144"/>
         <c:crosses val="autoZero"/>
         <c:crossBetween val="midCat"/>
       </c:valAx>
       <c:valAx>
-        <c:axId val="2109111056"/>
+        <c:axId val="2142928144"/>
         <c:scaling>
           <c:orientation val="minMax"/>
           <c:max val="100.0"/>
@@ -3520,7 +3521,7 @@
         <c:majorTickMark val="out"/>
         <c:minorTickMark val="none"/>
         <c:tickLblPos val="nextTo"/>
-        <c:crossAx val="2109117568"/>
+        <c:crossAx val="2142926240"/>
         <c:crosses val="autoZero"/>
         <c:crossBetween val="midCat"/>
       </c:valAx>

</xml_diff>

<commit_message>
things left: add question 8 and bonus 2 writeups to report & delete excess paths after goal is found
</commit_message>
<xml_diff>
--- a/Project 1 report.docx
+++ b/Project 1 report.docx
@@ -624,14 +624,12 @@
       <w:r>
         <w:t xml:space="preserve">-axis is </w:t>
       </w:r>
-      <w:proofErr w:type="gramStart"/>
       <w:r>
         <w:rPr>
           <w:i/>
         </w:rPr>
         <w:t>p,</w:t>
       </w:r>
-      <w:proofErr w:type="gramEnd"/>
       <w:r>
         <w:t xml:space="preserve"> the y</w:t>
       </w:r>
@@ -657,15 +655,7 @@
         <w:t xml:space="preserve"> concerned with whether or not there is a clear path given a range of p values</w:t>
       </w:r>
       <w:r>
-        <w:t xml:space="preserve">, not what the shortest path is. </w:t>
-      </w:r>
-      <w:proofErr w:type="gramStart"/>
-      <w:r>
-        <w:t>Therefore</w:t>
-      </w:r>
-      <w:proofErr w:type="gramEnd"/>
-      <w:r>
-        <w:t xml:space="preserve"> since BFS is always a complete algorithm it can return just true (path exists) or false (path does not exist).</w:t>
+        <w:t>, not what the shortest path is. Therefore since BFS is always a complete algorithm it can return just true (path exists) or false (path does not exist).</w:t>
       </w:r>
     </w:p>
     <w:p/>
@@ -1029,6 +1019,8 @@
       <w:r>
         <w:t xml:space="preserve"> </w:t>
       </w:r>
+    </w:p>
+    <w:p>
       <w:r>
         <w:t>Size of map: 30 x 30</w:t>
       </w:r>
@@ -1613,40 +1605,73 @@
     <w:p/>
     <w:p>
       <w:r>
+        <w:rPr>
+          <w:noProof/>
+        </w:rPr>
+        <w:drawing>
+          <wp:inline distT="0" distB="0" distL="0" distR="0" wp14:anchorId="3BF42332" wp14:editId="006FAFE1">
+            <wp:extent cx="5727700" cy="3957955"/>
+            <wp:effectExtent l="0" t="0" r="12700" b="4445"/>
+            <wp:docPr id="9" name="Picture 9"/>
+            <wp:cNvGraphicFramePr>
+              <a:graphicFrameLocks xmlns:a="http://schemas.openxmlformats.org/drawingml/2006/main" noChangeAspect="1"/>
+            </wp:cNvGraphicFramePr>
+            <a:graphic xmlns:a="http://schemas.openxmlformats.org/drawingml/2006/main">
+              <a:graphicData uri="http://schemas.openxmlformats.org/drawingml/2006/picture">
+                <pic:pic xmlns:pic="http://schemas.openxmlformats.org/drawingml/2006/picture">
+                  <pic:nvPicPr>
+                    <pic:cNvPr id="9" name="nodes expanded.png"/>
+                    <pic:cNvPicPr/>
+                  </pic:nvPicPr>
+                  <pic:blipFill>
+                    <a:blip r:embed="rId12">
+                      <a:extLst>
+                        <a:ext uri="{28A0092B-C50C-407E-A947-70E740481C1C}">
+                          <a14:useLocalDpi xmlns:a14="http://schemas.microsoft.com/office/drawing/2010/main" val="0"/>
+                        </a:ext>
+                      </a:extLst>
+                    </a:blip>
+                    <a:stretch>
+                      <a:fillRect/>
+                    </a:stretch>
+                  </pic:blipFill>
+                  <pic:spPr>
+                    <a:xfrm>
+                      <a:off x="0" y="0"/>
+                      <a:ext cx="5727700" cy="3957955"/>
+                    </a:xfrm>
+                    <a:prstGeom prst="rect">
+                      <a:avLst/>
+                    </a:prstGeom>
+                  </pic:spPr>
+                </pic:pic>
+              </a:graphicData>
+            </a:graphic>
+          </wp:inline>
+        </w:drawing>
+      </w:r>
+    </w:p>
+    <w:p>
+      <w:r>
+        <w:t>- A*manhattan typically expands fewer nodes as the probability of blocked cells appearing increases. WHY?</w:t>
+      </w:r>
+    </w:p>
+    <w:p>
+      <w:r>
+        <w:t>- For p values &gt; p0, we have no expanded nodes because the algorithms cannot determine a path from start to goal to begin with.</w:t>
+      </w:r>
+    </w:p>
+    <w:p/>
+    <w:p>
+      <w:r>
         <w:t>*These statistics are valid ONLY for maps that have a path from Start to Goal*</w:t>
       </w:r>
     </w:p>
     <w:p/>
     <w:p/>
     <w:p/>
-    <w:p/>
-    <w:p/>
-    <w:p/>
-    <w:p/>
-    <w:p/>
-    <w:p/>
-    <w:p/>
-    <w:p/>
-    <w:p/>
-    <w:p/>
-    <w:p/>
-    <w:p/>
-    <w:p/>
-    <w:p/>
-    <w:p/>
-    <w:p/>
-    <w:p/>
-    <w:p/>
-    <w:p/>
-    <w:p/>
-    <w:p/>
-    <w:p/>
-    <w:p/>
-    <w:p/>
-    <w:p/>
-    <w:p>
-      <w:r>
-        <w:lastRenderedPageBreak/>
+    <w:p>
+      <w:r>
         <w:t>7.</w:t>
       </w:r>
     </w:p>
@@ -1671,7 +1696,7 @@
             <wp:cNvGraphicFramePr/>
             <a:graphic xmlns:a="http://schemas.openxmlformats.org/drawingml/2006/main">
               <a:graphicData uri="http://schemas.openxmlformats.org/drawingml/2006/chart">
-                <c:chart xmlns:c="http://schemas.openxmlformats.org/drawingml/2006/chart" xmlns:r="http://schemas.openxmlformats.org/officeDocument/2006/relationships" r:id="rId12"/>
+                <c:chart xmlns:c="http://schemas.openxmlformats.org/drawingml/2006/chart" xmlns:r="http://schemas.openxmlformats.org/officeDocument/2006/relationships" r:id="rId13"/>
               </a:graphicData>
             </a:graphic>
           </wp:inline>
@@ -1797,16 +1822,6 @@
         <w:pStyle w:val="ListParagraph"/>
       </w:pPr>
     </w:p>
-    <w:p>
-      <w:pPr>
-        <w:pStyle w:val="ListParagraph"/>
-      </w:pPr>
-    </w:p>
-    <w:p>
-      <w:pPr>
-        <w:pStyle w:val="ListParagraph"/>
-      </w:pPr>
-    </w:p>
     <w:p/>
     <w:p>
       <w:r>
@@ -2034,29 +2049,35 @@
       <w:pPr>
         <w:pStyle w:val="ListParagraph"/>
       </w:pPr>
+    </w:p>
+    <w:p>
+      <w:pPr>
+        <w:pStyle w:val="ListParagraph"/>
+      </w:pPr>
+      <w:r>
+        <w:lastRenderedPageBreak/>
+        <w:t>Bonus #1: There was no point asking us to implement UFCS when the cost of moving from one node to another in this assignment is always 1 already. Essentially the code for BFS already covers UFCS.</w:t>
+      </w:r>
+    </w:p>
+    <w:p>
+      <w:pPr>
+        <w:pStyle w:val="ListParagraph"/>
+      </w:pPr>
+    </w:p>
+    <w:p>
+      <w:pPr>
+        <w:pStyle w:val="ListParagraph"/>
+      </w:pPr>
+      <w:r>
+        <w:t>Bonus#2</w:t>
+      </w:r>
+      <w:r>
+        <w:t>:</w:t>
+      </w:r>
       <w:bookmarkStart w:id="0" w:name="_GoBack"/>
       <w:bookmarkEnd w:id="0"/>
-    </w:p>
-    <w:p>
-      <w:pPr>
-        <w:pStyle w:val="ListParagraph"/>
-      </w:pPr>
-      <w:r>
-        <w:lastRenderedPageBreak/>
-        <w:t>Bonus #1: There was no point asking us to implement UFCS when the cost of moving from one node to another in this assignment is always 1 already. Essentially the code for BFS already covers UFCS.</w:t>
-      </w:r>
-    </w:p>
-    <w:p>
-      <w:pPr>
-        <w:pStyle w:val="ListParagraph"/>
-      </w:pPr>
-    </w:p>
-    <w:p>
-      <w:pPr>
-        <w:pStyle w:val="ListParagraph"/>
-      </w:pPr>
-      <w:r>
-        <w:t>Bonus#2 (*only if you feel like it*): Hi</w:t>
+      <w:r>
+        <w:t xml:space="preserve"> (*only if you feel like it*): Hi</w:t>
       </w:r>
     </w:p>
     <w:sectPr>
@@ -2980,11 +3001,11 @@
           <c:showPercent val="0"/>
           <c:showBubbleSize val="0"/>
         </c:dLbls>
-        <c:axId val="2142972272"/>
-        <c:axId val="2142974832"/>
+        <c:axId val="2113037280"/>
+        <c:axId val="2142754512"/>
       </c:scatterChart>
       <c:valAx>
-        <c:axId val="2142972272"/>
+        <c:axId val="2113037280"/>
         <c:scaling>
           <c:orientation val="minMax"/>
           <c:max val="0.4"/>
@@ -2995,12 +3016,12 @@
         <c:majorTickMark val="out"/>
         <c:minorTickMark val="none"/>
         <c:tickLblPos val="nextTo"/>
-        <c:crossAx val="2142974832"/>
+        <c:crossAx val="2142754512"/>
         <c:crosses val="autoZero"/>
         <c:crossBetween val="midCat"/>
       </c:valAx>
       <c:valAx>
-        <c:axId val="2142974832"/>
+        <c:axId val="2142754512"/>
         <c:scaling>
           <c:orientation val="minMax"/>
           <c:max val="1.0"/>
@@ -3012,7 +3033,7 @@
         <c:majorTickMark val="out"/>
         <c:minorTickMark val="none"/>
         <c:tickLblPos val="nextTo"/>
-        <c:crossAx val="2142972272"/>
+        <c:crossAx val="2113037280"/>
         <c:crosses val="autoZero"/>
         <c:crossBetween val="midCat"/>
       </c:valAx>
@@ -3114,11 +3135,11 @@
           <c:showPercent val="0"/>
           <c:showBubbleSize val="0"/>
         </c:dLbls>
-        <c:axId val="2143047040"/>
-        <c:axId val="2143018048"/>
+        <c:axId val="2112740464"/>
+        <c:axId val="2143010512"/>
       </c:scatterChart>
       <c:valAx>
-        <c:axId val="2143047040"/>
+        <c:axId val="2112740464"/>
         <c:scaling>
           <c:orientation val="minMax"/>
         </c:scaling>
@@ -3128,12 +3149,12 @@
         <c:majorTickMark val="out"/>
         <c:minorTickMark val="none"/>
         <c:tickLblPos val="nextTo"/>
-        <c:crossAx val="2143018048"/>
+        <c:crossAx val="2143010512"/>
         <c:crosses val="autoZero"/>
         <c:crossBetween val="midCat"/>
       </c:valAx>
       <c:valAx>
-        <c:axId val="2143018048"/>
+        <c:axId val="2143010512"/>
         <c:scaling>
           <c:orientation val="minMax"/>
         </c:scaling>
@@ -3144,7 +3165,7 @@
         <c:majorTickMark val="out"/>
         <c:minorTickMark val="none"/>
         <c:tickLblPos val="nextTo"/>
-        <c:crossAx val="2143047040"/>
+        <c:crossAx val="2112740464"/>
         <c:crosses val="autoZero"/>
         <c:crossBetween val="midCat"/>
       </c:valAx>
@@ -3299,11 +3320,11 @@
           <c:showPercent val="0"/>
           <c:showBubbleSize val="0"/>
         </c:dLbls>
-        <c:axId val="2143077136"/>
-        <c:axId val="2142880752"/>
+        <c:axId val="2142392048"/>
+        <c:axId val="2142243168"/>
       </c:scatterChart>
       <c:valAx>
-        <c:axId val="2143077136"/>
+        <c:axId val="2142392048"/>
         <c:scaling>
           <c:orientation val="minMax"/>
         </c:scaling>
@@ -3313,12 +3334,12 @@
         <c:majorTickMark val="out"/>
         <c:minorTickMark val="none"/>
         <c:tickLblPos val="nextTo"/>
-        <c:crossAx val="2142880752"/>
+        <c:crossAx val="2142243168"/>
         <c:crosses val="autoZero"/>
         <c:crossBetween val="midCat"/>
       </c:valAx>
       <c:valAx>
-        <c:axId val="2142880752"/>
+        <c:axId val="2142243168"/>
         <c:scaling>
           <c:orientation val="minMax"/>
           <c:min val="12.0"/>
@@ -3330,7 +3351,7 @@
         <c:majorTickMark val="out"/>
         <c:minorTickMark val="none"/>
         <c:tickLblPos val="nextTo"/>
-        <c:crossAx val="2143077136"/>
+        <c:crossAx val="2142392048"/>
         <c:crosses val="autoZero"/>
         <c:crossBetween val="midCat"/>
       </c:valAx>
@@ -3489,11 +3510,11 @@
           <c:showPercent val="0"/>
           <c:showBubbleSize val="0"/>
         </c:dLbls>
-        <c:axId val="2142926240"/>
-        <c:axId val="2142928144"/>
+        <c:axId val="2144196192"/>
+        <c:axId val="2143687760"/>
       </c:scatterChart>
       <c:valAx>
-        <c:axId val="2142926240"/>
+        <c:axId val="2144196192"/>
         <c:scaling>
           <c:orientation val="minMax"/>
         </c:scaling>
@@ -3503,12 +3524,12 @@
         <c:majorTickMark val="out"/>
         <c:minorTickMark val="none"/>
         <c:tickLblPos val="nextTo"/>
-        <c:crossAx val="2142928144"/>
+        <c:crossAx val="2143687760"/>
         <c:crosses val="autoZero"/>
         <c:crossBetween val="midCat"/>
       </c:valAx>
       <c:valAx>
-        <c:axId val="2142928144"/>
+        <c:axId val="2143687760"/>
         <c:scaling>
           <c:orientation val="minMax"/>
           <c:max val="100.0"/>
@@ -3521,7 +3542,7 @@
         <c:majorTickMark val="out"/>
         <c:minorTickMark val="none"/>
         <c:tickLblPos val="nextTo"/>
-        <c:crossAx val="2142926240"/>
+        <c:crossAx val="2144196192"/>
         <c:crosses val="autoZero"/>
         <c:crossBetween val="midCat"/>
       </c:valAx>

</xml_diff>